<commit_message>
start 4 lab, add out data to lab2
</commit_message>
<xml_diff>
--- a/8term/lab2/Уткин_Волошанин_лабораторная_2_УМРУ.docx
+++ b/8term/lab2/Уткин_Волошанин_лабораторная_2_УМРУ.docx
@@ -2640,17 +2640,24 @@
           <w:rFonts w:ascii="Times New Roman" w:hAnsi="Times New Roman" w:cs="Times New Roman"/>
           <w:sz w:val="28"/>
           <w:szCs w:val="28"/>
+        </w:rPr>
+      </w:pPr>
+      <w:r>
+        <w:rPr>
+          <w:rFonts w:ascii="Times New Roman" w:hAnsi="Times New Roman" w:cs="Times New Roman"/>
+          <w:sz w:val="28"/>
+          <w:szCs w:val="28"/>
           <w:lang w:val="en-US"/>
         </w:rPr>
-      </w:pPr>
+        <w:t>T</w:t>
+      </w:r>
       <w:r>
         <w:rPr>
           <w:rFonts w:ascii="Times New Roman" w:hAnsi="Times New Roman" w:cs="Times New Roman"/>
           <w:sz w:val="28"/>
           <w:szCs w:val="28"/>
-          <w:lang w:val="en-US"/>
-        </w:rPr>
-        <w:t>T = 15</w:t>
+        </w:rPr>
+        <w:t xml:space="preserve"> = 15</w:t>
       </w:r>
     </w:p>
     <w:p>
@@ -4243,15 +4250,7 @@
                 <w:sz w:val="28"/>
                 <w:szCs w:val="28"/>
               </w:rPr>
-              <m:t>=</m:t>
-            </m:r>
-            <m:r>
-              <w:rPr>
-                <w:rFonts w:ascii="Cambria Math" w:hAnsi="Cambria Math" w:cs="Times New Roman"/>
-                <w:sz w:val="28"/>
-                <w:szCs w:val="28"/>
-              </w:rPr>
-              <m:t>l</m:t>
+              <m:t>=l</m:t>
             </m:r>
           </m:e>
           <m:sub>
@@ -4291,15 +4290,7 @@
             <w:sz w:val="28"/>
             <w:szCs w:val="28"/>
           </w:rPr>
-          <m:t>φ</m:t>
-        </m:r>
-        <m:r>
-          <w:rPr>
-            <w:rFonts w:ascii="Cambria Math" w:hAnsi="Cambria Math" w:cs="Times New Roman"/>
-            <w:sz w:val="28"/>
-            <w:szCs w:val="28"/>
-          </w:rPr>
-          <m:t>2+</m:t>
+          <m:t>φ2+</m:t>
         </m:r>
         <m:sSub>
           <m:sSubPr>
@@ -4378,31 +4369,7 @@
                     <w:sz w:val="28"/>
                     <w:szCs w:val="28"/>
                   </w:rPr>
-                  <m:t>φ</m:t>
-                </m:r>
-                <m:r>
-                  <w:rPr>
-                    <w:rFonts w:ascii="Cambria Math" w:hAnsi="Cambria Math" w:cs="Times New Roman"/>
-                    <w:sz w:val="28"/>
-                    <w:szCs w:val="28"/>
-                  </w:rPr>
-                  <m:t>2+</m:t>
-                </m:r>
-                <m:r>
-                  <w:rPr>
-                    <w:rFonts w:ascii="Cambria Math" w:hAnsi="Cambria Math" w:cs="Times New Roman"/>
-                    <w:sz w:val="28"/>
-                    <w:szCs w:val="28"/>
-                  </w:rPr>
-                  <m:t>φ</m:t>
-                </m:r>
-                <m:r>
-                  <w:rPr>
-                    <w:rFonts w:ascii="Cambria Math" w:hAnsi="Cambria Math" w:cs="Times New Roman"/>
-                    <w:sz w:val="28"/>
-                    <w:szCs w:val="28"/>
-                  </w:rPr>
-                  <m:t>3</m:t>
+                  <m:t>φ2+φ3</m:t>
                 </m:r>
                 <m:ctrlPr>
                   <w:rPr>
@@ -4481,16 +4448,7 @@
           <w:sz w:val="28"/>
           <w:szCs w:val="28"/>
         </w:rPr>
-        <w:t xml:space="preserve"> для </w:t>
-      </w:r>
-      <w:proofErr w:type="gramStart"/>
-      <w:r>
-        <w:rPr>
-          <w:rFonts w:ascii="Times New Roman" w:eastAsiaTheme="minorEastAsia" w:hAnsi="Times New Roman" w:cs="Times New Roman"/>
-          <w:sz w:val="28"/>
-          <w:szCs w:val="28"/>
-        </w:rPr>
-        <w:t xml:space="preserve">выражения </w:t>
+        <w:t xml:space="preserve"> для выражения </w:t>
       </w:r>
       <m:oMath>
         <m:r>
@@ -4510,7 +4468,6 @@
         </w:rPr>
         <w:t>.</w:t>
       </w:r>
-      <w:proofErr w:type="gramEnd"/>
     </w:p>
     <w:p>
       <w:pPr>
@@ -5707,15 +5664,7 @@
             <w:sz w:val="28"/>
             <w:szCs w:val="28"/>
           </w:rPr>
-          <m:t>→</m:t>
-        </m:r>
-        <m:r>
-          <w:rPr>
-            <w:rFonts w:ascii="Cambria Math" w:hAnsi="Cambria Math" w:cs="Times New Roman"/>
-            <w:sz w:val="28"/>
-            <w:szCs w:val="28"/>
-          </w:rPr>
-          <m:t xml:space="preserve"> </m:t>
+          <m:t xml:space="preserve">→ </m:t>
         </m:r>
       </m:oMath>
       <w:r>
@@ -6140,25 +6089,7 @@
           <w:sz w:val="28"/>
           <w:szCs w:val="28"/>
         </w:rPr>
-        <w:t xml:space="preserve">Помножая 1ю </w:t>
-      </w:r>
-      <w:proofErr w:type="gramStart"/>
-      <w:r>
-        <w:rPr>
-          <w:rFonts w:ascii="Times New Roman" w:eastAsiaTheme="minorEastAsia" w:hAnsi="Times New Roman" w:cs="Times New Roman"/>
-          <w:sz w:val="28"/>
-          <w:szCs w:val="28"/>
-        </w:rPr>
-        <w:t>строку  1.2</w:t>
-      </w:r>
-      <w:proofErr w:type="gramEnd"/>
-      <w:r>
-        <w:rPr>
-          <w:rFonts w:ascii="Times New Roman" w:eastAsiaTheme="minorEastAsia" w:hAnsi="Times New Roman" w:cs="Times New Roman"/>
-          <w:sz w:val="28"/>
-          <w:szCs w:val="28"/>
-        </w:rPr>
-        <w:t xml:space="preserve"> на </w:t>
+        <w:t xml:space="preserve">Помножая 1ю строку  1.2 на </w:t>
       </w:r>
       <m:oMath>
         <m:r>
@@ -6178,15 +6109,7 @@
             <w:sz w:val="28"/>
             <w:szCs w:val="28"/>
           </w:rPr>
-          <m:t>φ2</m:t>
-        </m:r>
-        <m:r>
-          <w:rPr>
-            <w:rFonts w:ascii="Cambria Math" w:hAnsi="Cambria Math" w:cs="Times New Roman"/>
-            <w:sz w:val="28"/>
-            <w:szCs w:val="28"/>
-          </w:rPr>
-          <m:t>)</m:t>
+          <m:t>φ2)</m:t>
         </m:r>
       </m:oMath>
       <w:r>
@@ -6216,23 +6139,7 @@
             <w:sz w:val="28"/>
             <w:szCs w:val="28"/>
           </w:rPr>
-          <m:t>(</m:t>
-        </m:r>
-        <m:r>
-          <w:rPr>
-            <w:rFonts w:ascii="Cambria Math" w:hAnsi="Cambria Math" w:cs="Times New Roman"/>
-            <w:sz w:val="28"/>
-            <w:szCs w:val="28"/>
-          </w:rPr>
-          <m:t>φ</m:t>
-        </m:r>
-        <m:r>
-          <w:rPr>
-            <w:rFonts w:ascii="Cambria Math" w:hAnsi="Cambria Math" w:cs="Times New Roman"/>
-            <w:sz w:val="28"/>
-            <w:szCs w:val="28"/>
-          </w:rPr>
-          <m:t>2)</m:t>
+          <m:t>(φ2)</m:t>
         </m:r>
       </m:oMath>
       <w:r>
@@ -6684,15 +6591,7 @@
                 <w:sz w:val="28"/>
                 <w:szCs w:val="28"/>
               </w:rPr>
-              <m:t>)</m:t>
-            </m:r>
-            <m:r>
-              <w:rPr>
-                <w:rFonts w:ascii="Cambria Math" w:hAnsi="Cambria Math" w:cs="Times New Roman"/>
-                <w:sz w:val="28"/>
-                <w:szCs w:val="28"/>
-              </w:rPr>
-              <m:t>→</m:t>
+              <m:t>)→</m:t>
             </m:r>
           </m:e>
         </m:func>
@@ -6961,23 +6860,7 @@
             <w:sz w:val="28"/>
             <w:szCs w:val="28"/>
           </w:rPr>
-          <m:t>(</m:t>
-        </m:r>
-        <m:r>
-          <w:rPr>
-            <w:rFonts w:ascii="Cambria Math" w:hAnsi="Cambria Math" w:cs="Times New Roman"/>
-            <w:sz w:val="28"/>
-            <w:szCs w:val="28"/>
-          </w:rPr>
-          <m:t>φ2)</m:t>
-        </m:r>
-        <m:r>
-          <w:rPr>
-            <w:rFonts w:ascii="Cambria Math" w:hAnsi="Cambria Math" w:cs="Times New Roman"/>
-            <w:sz w:val="28"/>
-            <w:szCs w:val="28"/>
-          </w:rPr>
-          <m:t>-</m:t>
+          <m:t>(φ2)-</m:t>
         </m:r>
         <m:acc>
           <m:accPr>
@@ -7021,15 +6904,7 @@
             <w:sz w:val="28"/>
             <w:szCs w:val="28"/>
           </w:rPr>
-          <m:t>φ2)</m:t>
-        </m:r>
-        <m:r>
-          <w:rPr>
-            <w:rFonts w:ascii="Cambria Math" w:hAnsi="Cambria Math" w:cs="Times New Roman"/>
-            <w:sz w:val="28"/>
-            <w:szCs w:val="28"/>
-          </w:rPr>
-          <m:t>=</m:t>
+          <m:t>φ2)=</m:t>
         </m:r>
         <m:sSub>
           <m:sSubPr>
@@ -7088,15 +6963,7 @@
             <w:sz w:val="28"/>
             <w:szCs w:val="28"/>
           </w:rPr>
-          <m:t>φ2</m:t>
-        </m:r>
-        <m:r>
-          <w:rPr>
-            <w:rFonts w:ascii="Cambria Math" w:hAnsi="Cambria Math" w:cs="Times New Roman"/>
-            <w:sz w:val="28"/>
-            <w:szCs w:val="28"/>
-          </w:rPr>
-          <m:t>)</m:t>
+          <m:t>φ2)</m:t>
         </m:r>
         <m:func>
           <m:funcPr>
@@ -7239,23 +7106,7 @@
                 <w:sz w:val="28"/>
                 <w:szCs w:val="28"/>
               </w:rPr>
-              <m:t>φ2)</m:t>
-            </m:r>
-            <m:r>
-              <w:rPr>
-                <w:rFonts w:ascii="Cambria Math" w:hAnsi="Cambria Math" w:cs="Times New Roman"/>
-                <w:sz w:val="28"/>
-                <w:szCs w:val="28"/>
-              </w:rPr>
-              <m:t>)→</m:t>
-            </m:r>
-            <m:r>
-              <w:rPr>
-                <w:rFonts w:ascii="Cambria Math" w:hAnsi="Cambria Math" w:cs="Times New Roman"/>
-                <w:sz w:val="28"/>
-                <w:szCs w:val="28"/>
-              </w:rPr>
-              <m:t xml:space="preserve"> </m:t>
+              <m:t xml:space="preserve">φ2))→ </m:t>
             </m:r>
           </m:e>
         </m:func>
@@ -7302,23 +7153,7 @@
             <w:sz w:val="28"/>
             <w:szCs w:val="28"/>
           </w:rPr>
-          <m:t>(</m:t>
-        </m:r>
-        <m:r>
-          <w:rPr>
-            <w:rFonts w:ascii="Cambria Math" w:hAnsi="Cambria Math" w:cs="Times New Roman"/>
-            <w:sz w:val="28"/>
-            <w:szCs w:val="28"/>
-          </w:rPr>
-          <m:t>φ2)</m:t>
-        </m:r>
-        <m:r>
-          <w:rPr>
-            <w:rFonts w:ascii="Cambria Math" w:hAnsi="Cambria Math" w:cs="Times New Roman"/>
-            <w:sz w:val="28"/>
-            <w:szCs w:val="28"/>
-          </w:rPr>
-          <m:t>-</m:t>
+          <m:t>(φ2)-</m:t>
         </m:r>
         <m:acc>
           <m:accPr>
@@ -7496,16 +7331,7 @@
           <w:sz w:val="28"/>
           <w:szCs w:val="28"/>
         </w:rPr>
-        <w:t xml:space="preserve">Разделив всю систему </w:t>
-      </w:r>
-      <w:proofErr w:type="gramStart"/>
-      <w:r>
-        <w:rPr>
-          <w:rFonts w:ascii="Times New Roman" w:eastAsiaTheme="minorEastAsia" w:hAnsi="Times New Roman" w:cs="Times New Roman"/>
-          <w:sz w:val="28"/>
-          <w:szCs w:val="28"/>
-        </w:rPr>
-        <w:t xml:space="preserve">на </w:t>
+        <w:t xml:space="preserve">Разделив всю систему на </w:t>
       </w:r>
       <m:oMath>
         <m:rad>
@@ -7638,16 +7464,7 @@
           <w:sz w:val="28"/>
           <w:szCs w:val="28"/>
         </w:rPr>
-        <w:t xml:space="preserve"> и</w:t>
-      </w:r>
-      <w:proofErr w:type="gramEnd"/>
-      <w:r>
-        <w:rPr>
-          <w:rFonts w:ascii="Times New Roman" w:eastAsiaTheme="minorEastAsia" w:hAnsi="Times New Roman" w:cs="Times New Roman"/>
-          <w:sz w:val="28"/>
-          <w:szCs w:val="28"/>
-        </w:rPr>
-        <w:t xml:space="preserve"> обозначив </w:t>
+        <w:t xml:space="preserve"> и обозначив </w:t>
       </w:r>
       <m:oMath>
         <m:r>
@@ -9725,15 +9542,7 @@
             <w:sz w:val="28"/>
             <w:szCs w:val="28"/>
           </w:rPr>
-          <m:t>+</m:t>
-        </m:r>
-        <m:r>
-          <w:rPr>
-            <w:rFonts w:ascii="Cambria Math" w:hAnsi="Cambria Math" w:cs="Times New Roman"/>
-            <w:sz w:val="28"/>
-            <w:szCs w:val="28"/>
-          </w:rPr>
-          <m:t>α=atan2</m:t>
+          <m:t>+α=atan2</m:t>
         </m:r>
         <m:d>
           <m:dPr>
@@ -9906,16 +9715,7 @@
           <w:sz w:val="28"/>
           <w:szCs w:val="28"/>
         </w:rPr>
-        <w:t xml:space="preserve"> (учитывая, </w:t>
-      </w:r>
-      <w:proofErr w:type="gramStart"/>
-      <w:r>
-        <w:rPr>
-          <w:rFonts w:ascii="Times New Roman" w:eastAsiaTheme="minorEastAsia" w:hAnsi="Times New Roman" w:cs="Times New Roman"/>
-          <w:sz w:val="28"/>
-          <w:szCs w:val="28"/>
-        </w:rPr>
-        <w:t xml:space="preserve">что </w:t>
+        <w:t xml:space="preserve"> (учитывая, что </w:t>
       </w:r>
       <m:oMath>
         <m:r>
@@ -9924,15 +9724,7 @@
             <w:sz w:val="28"/>
             <w:szCs w:val="28"/>
           </w:rPr>
-          <m:t>φ</m:t>
-        </m:r>
-        <m:r>
-          <w:rPr>
-            <w:rFonts w:ascii="Cambria Math" w:hAnsi="Cambria Math" w:cs="Times New Roman"/>
-            <w:sz w:val="28"/>
-            <w:szCs w:val="28"/>
-          </w:rPr>
-          <m:t>3</m:t>
+          <m:t>φ3</m:t>
         </m:r>
       </m:oMath>
       <w:r>
@@ -9941,16 +9733,7 @@
           <w:sz w:val="28"/>
           <w:szCs w:val="28"/>
         </w:rPr>
-        <w:t xml:space="preserve"> может</w:t>
-      </w:r>
-      <w:proofErr w:type="gramEnd"/>
-      <w:r>
-        <w:rPr>
-          <w:rFonts w:ascii="Times New Roman" w:eastAsiaTheme="minorEastAsia" w:hAnsi="Times New Roman" w:cs="Times New Roman"/>
-          <w:sz w:val="28"/>
-          <w:szCs w:val="28"/>
-        </w:rPr>
-        <w:t xml:space="preserve"> иметь два значения)</w:t>
+        <w:t xml:space="preserve"> может иметь два значения)</w:t>
       </w:r>
     </w:p>
     <w:p>
@@ -10019,16 +9802,7 @@
               <w:szCs w:val="28"/>
               <w:lang w:val="en-US"/>
             </w:rPr>
-            <m:t>θ</m:t>
-          </m:r>
-          <m:r>
-            <w:rPr>
-              <w:rFonts w:ascii="Cambria Math" w:eastAsiaTheme="minorEastAsia" w:hAnsi="Cambria Math" w:cs="Times New Roman"/>
-              <w:sz w:val="28"/>
-              <w:szCs w:val="28"/>
-              <w:lang w:val="en-US"/>
-            </w:rPr>
-            <m:t>-(</m:t>
+            <m:t>θ-(</m:t>
           </m:r>
           <m:r>
             <w:rPr>
@@ -10036,15 +9810,7 @@
               <w:sz w:val="28"/>
               <w:szCs w:val="28"/>
             </w:rPr>
-            <m:t>φ2+φ</m:t>
-          </m:r>
-          <m:r>
-            <w:rPr>
-              <w:rFonts w:ascii="Cambria Math" w:hAnsi="Cambria Math" w:cs="Times New Roman"/>
-              <w:sz w:val="28"/>
-              <w:szCs w:val="28"/>
-            </w:rPr>
-            <m:t>3-</m:t>
+            <m:t>φ2+φ3-</m:t>
           </m:r>
           <m:f>
             <m:fPr>
@@ -10219,16 +9985,7 @@
           <w:sz w:val="28"/>
           <w:szCs w:val="28"/>
         </w:rPr>
-        <w:t xml:space="preserve">Построим графики изменения угла исходя из двух вариантов </w:t>
-      </w:r>
-      <w:proofErr w:type="gramStart"/>
-      <w:r>
-        <w:rPr>
-          <w:rFonts w:ascii="Times New Roman" w:eastAsiaTheme="minorEastAsia" w:hAnsi="Times New Roman" w:cs="Times New Roman"/>
-          <w:sz w:val="28"/>
-          <w:szCs w:val="28"/>
-        </w:rPr>
-        <w:t xml:space="preserve">угла </w:t>
+        <w:t xml:space="preserve">Построим графики изменения угла исходя из двух вариантов угла </w:t>
       </w:r>
       <m:oMath>
         <m:r>
@@ -10237,15 +9994,7 @@
             <w:sz w:val="28"/>
             <w:szCs w:val="28"/>
           </w:rPr>
-          <m:t>φ</m:t>
-        </m:r>
-        <m:r>
-          <w:rPr>
-            <w:rFonts w:ascii="Cambria Math" w:hAnsi="Cambria Math" w:cs="Times New Roman"/>
-            <w:sz w:val="28"/>
-            <w:szCs w:val="28"/>
-          </w:rPr>
-          <m:t>3</m:t>
+          <m:t>φ3</m:t>
         </m:r>
       </m:oMath>
       <w:r>
@@ -10254,16 +10003,7 @@
           <w:sz w:val="28"/>
           <w:szCs w:val="28"/>
         </w:rPr>
-        <w:t xml:space="preserve"> и</w:t>
-      </w:r>
-      <w:proofErr w:type="gramEnd"/>
-      <w:r>
-        <w:rPr>
-          <w:rFonts w:ascii="Times New Roman" w:eastAsiaTheme="minorEastAsia" w:hAnsi="Times New Roman" w:cs="Times New Roman"/>
-          <w:sz w:val="28"/>
-          <w:szCs w:val="28"/>
-        </w:rPr>
-        <w:t xml:space="preserve"> следовательно двух </w:t>
+        <w:t xml:space="preserve"> и следовательно двух </w:t>
       </w:r>
       <m:oMath>
         <m:r>
@@ -10298,15 +10038,7 @@
             <w:sz w:val="28"/>
             <w:szCs w:val="28"/>
           </w:rPr>
-          <m:t>φ</m:t>
-        </m:r>
-        <m:r>
-          <w:rPr>
-            <w:rFonts w:ascii="Cambria Math" w:hAnsi="Cambria Math" w:cs="Times New Roman"/>
-            <w:sz w:val="28"/>
-            <w:szCs w:val="28"/>
-          </w:rPr>
-          <m:t>2</m:t>
+          <m:t>φ2</m:t>
         </m:r>
       </m:oMath>
     </w:p>
@@ -10596,7 +10328,6 @@
         </w:rPr>
         <w:t>f</w:t>
       </w:r>
-      <w:proofErr w:type="gramStart"/>
       <w:r>
         <w:rPr>
           <w:rFonts w:ascii="Times New Roman" w:eastAsiaTheme="minorEastAsia" w:hAnsi="Times New Roman" w:cs="Times New Roman"/>
@@ -10614,7 +10345,6 @@
         </w:rPr>
         <w:t>f</w:t>
       </w:r>
-      <w:proofErr w:type="gramEnd"/>
       <w:r>
         <w:rPr>
           <w:rFonts w:ascii="Times New Roman" w:eastAsiaTheme="minorEastAsia" w:hAnsi="Times New Roman" w:cs="Times New Roman"/>
@@ -10701,7 +10431,7 @@
             <v:path o:extrusionok="f" gradientshapeok="t" o:connecttype="rect"/>
             <o:lock v:ext="edit" aspectratio="t"/>
           </v:shapetype>
-          <v:shape id="_x0000_i1025" type="#_x0000_t75" style="width:224.85pt;height:168.45pt">
+          <v:shape id="_x0000_i1025" type="#_x0000_t75" style="width:224.35pt;height:168.3pt">
             <v:imagedata r:id="rId8" o:title="realAngf2"/>
           </v:shape>
         </w:pict>
@@ -10713,7 +10443,7 @@
           <w:szCs w:val="28"/>
         </w:rPr>
         <w:pict>
-          <v:shape id="_x0000_i1026" type="#_x0000_t75" style="width:237.05pt;height:177.3pt">
+          <v:shape id="_x0000_i1026" type="#_x0000_t75" style="width:236.95pt;height:177.5pt">
             <v:imagedata r:id="rId9" o:title="realAngf3"/>
           </v:shape>
         </w:pict>
@@ -10725,7 +10455,7 @@
           <w:szCs w:val="28"/>
         </w:rPr>
         <w:pict>
-          <v:shape id="_x0000_i1027" type="#_x0000_t75" style="width:361.35pt;height:182.05pt">
+          <v:shape id="_x0000_i1027" type="#_x0000_t75" style="width:361.65pt;height:181.65pt">
             <v:imagedata r:id="rId10" o:title="realAngf4"/>
           </v:shape>
         </w:pict>
@@ -10842,7 +10572,7 @@
           <w:szCs w:val="28"/>
         </w:rPr>
         <w:pict>
-          <v:shape id="_x0000_i1029" type="#_x0000_t75" style="width:410.25pt;height:205.8pt">
+          <v:shape id="_x0000_i1028" type="#_x0000_t75" style="width:410.25pt;height:205.95pt">
             <v:imagedata r:id="rId11" o:title="2DPlotXZRealIdeal"/>
           </v:shape>
         </w:pict>
@@ -10862,7 +10592,7 @@
           <w:szCs w:val="28"/>
         </w:rPr>
         <w:pict>
-          <v:shape id="_x0000_i1028" type="#_x0000_t75" style="width:396pt;height:198.35pt">
+          <v:shape id="_x0000_i1029" type="#_x0000_t75" style="width:396pt;height:198.4pt">
             <v:imagedata r:id="rId12" o:title="3DPlotXZYRealIdeal"/>
           </v:shape>
         </w:pict>
@@ -10986,16 +10716,7 @@
           <w:sz w:val="28"/>
           <w:szCs w:val="28"/>
         </w:rPr>
-        <w:t xml:space="preserve">Проведем анализ погрешностей движения, а именно найдем рассогласование по </w:t>
-      </w:r>
-      <w:proofErr w:type="gramStart"/>
-      <w:r>
-        <w:rPr>
-          <w:rFonts w:ascii="Times New Roman" w:eastAsiaTheme="minorEastAsia" w:hAnsi="Times New Roman" w:cs="Times New Roman"/>
-          <w:sz w:val="28"/>
-          <w:szCs w:val="28"/>
-        </w:rPr>
-        <w:t xml:space="preserve">углу </w:t>
+        <w:t xml:space="preserve">Проведем анализ погрешностей движения, а именно найдем рассогласование по углу </w:t>
       </w:r>
       <m:oMath>
         <m:r>
@@ -11017,16 +10738,7 @@
           <w:sz w:val="28"/>
           <w:szCs w:val="28"/>
         </w:rPr>
-        <w:t>,</w:t>
-      </w:r>
-      <w:proofErr w:type="gramEnd"/>
-      <w:r>
-        <w:rPr>
-          <w:rFonts w:ascii="Times New Roman" w:eastAsiaTheme="minorEastAsia" w:hAnsi="Times New Roman" w:cs="Times New Roman"/>
-          <w:sz w:val="28"/>
-          <w:szCs w:val="28"/>
-        </w:rPr>
-        <w:t xml:space="preserve"> координатам, найдем СКО и </w:t>
+        <w:t xml:space="preserve">, координатам, найдем СКО и </w:t>
       </w:r>
       <w:proofErr w:type="spellStart"/>
       <w:r>
@@ -11062,7 +10774,7 @@
           <w:szCs w:val="28"/>
         </w:rPr>
         <w:pict>
-          <v:shape id="_x0000_i1030" type="#_x0000_t75" style="width:419.75pt;height:315.15pt">
+          <v:shape id="_x0000_i1030" type="#_x0000_t75" style="width:419.45pt;height:314.8pt">
             <v:imagedata r:id="rId13" o:title="deltaX"/>
           </v:shape>
         </w:pict>
@@ -11091,7 +10803,7 @@
           <w:szCs w:val="28"/>
         </w:rPr>
         <w:pict>
-          <v:shape id="_x0000_i1031" type="#_x0000_t75" style="width:419.75pt;height:315.15pt">
+          <v:shape id="_x0000_i1031" type="#_x0000_t75" style="width:419.45pt;height:314.8pt">
             <v:imagedata r:id="rId14" o:title="deltaZ"/>
           </v:shape>
         </w:pict>
@@ -11121,7 +10833,7 @@
         </w:rPr>
         <w:lastRenderedPageBreak/>
         <w:pict>
-          <v:shape id="_x0000_i1032" type="#_x0000_t75" style="width:419.75pt;height:315.15pt">
+          <v:shape id="_x0000_i1032" type="#_x0000_t75" style="width:419.45pt;height:314.8pt">
             <v:imagedata r:id="rId15" o:title="deltaThettha"/>
           </v:shape>
         </w:pict>
@@ -11166,16 +10878,7 @@
           <w:sz w:val="28"/>
           <w:szCs w:val="28"/>
         </w:rPr>
-        <w:t xml:space="preserve">*10^-3, а </w:t>
-      </w:r>
-      <w:proofErr w:type="gramStart"/>
-      <w:r>
-        <w:rPr>
-          <w:rFonts w:ascii="Times New Roman" w:eastAsiaTheme="minorEastAsia" w:hAnsi="Times New Roman" w:cs="Times New Roman"/>
-          <w:sz w:val="28"/>
-          <w:szCs w:val="28"/>
-        </w:rPr>
-        <w:t xml:space="preserve">угла </w:t>
+        <w:t xml:space="preserve">*10^-3, а угла </w:t>
       </w:r>
       <m:oMath>
         <m:r>
@@ -11197,16 +10900,7 @@
           <w:sz w:val="28"/>
           <w:szCs w:val="28"/>
         </w:rPr>
-        <w:t xml:space="preserve"> порядка</w:t>
-      </w:r>
-      <w:proofErr w:type="gramEnd"/>
-      <w:r>
-        <w:rPr>
-          <w:rFonts w:ascii="Times New Roman" w:eastAsiaTheme="minorEastAsia" w:hAnsi="Times New Roman" w:cs="Times New Roman"/>
-          <w:sz w:val="28"/>
-          <w:szCs w:val="28"/>
-        </w:rPr>
-        <w:t xml:space="preserve"> </w:t>
+        <w:t xml:space="preserve"> порядка </w:t>
       </w:r>
       <w:r>
         <w:rPr>
@@ -11223,15 +10917,7 @@
           <w:sz w:val="28"/>
           <w:szCs w:val="28"/>
         </w:rPr>
-        <w:t>*10^</w:t>
-      </w:r>
-      <w:r>
-        <w:rPr>
-          <w:rFonts w:ascii="Times New Roman" w:eastAsiaTheme="minorEastAsia" w:hAnsi="Times New Roman" w:cs="Times New Roman"/>
-          <w:sz w:val="28"/>
-          <w:szCs w:val="28"/>
-        </w:rPr>
-        <w:t>-2.</w:t>
+        <w:t>*10^-2.</w:t>
       </w:r>
     </w:p>
     <w:p>
@@ -11270,7 +10956,6 @@
         </w:rPr>
       </w:pPr>
       <w:proofErr w:type="spellStart"/>
-      <w:proofErr w:type="gramStart"/>
       <w:r>
         <w:rPr>
           <w:rFonts w:ascii="Times New Roman" w:eastAsiaTheme="minorEastAsia" w:hAnsi="Times New Roman" w:cs="Times New Roman"/>
@@ -11281,7 +10966,6 @@
         <w:t>expectedValuedX</w:t>
       </w:r>
       <w:proofErr w:type="spellEnd"/>
-      <w:proofErr w:type="gramEnd"/>
       <w:r>
         <w:rPr>
           <w:rFonts w:ascii="Times New Roman" w:eastAsiaTheme="minorEastAsia" w:hAnsi="Times New Roman" w:cs="Times New Roman"/>
@@ -11318,7 +11002,6 @@
         </w:rPr>
       </w:pPr>
       <w:proofErr w:type="spellStart"/>
-      <w:proofErr w:type="gramStart"/>
       <w:r>
         <w:rPr>
           <w:rFonts w:ascii="Times New Roman" w:eastAsiaTheme="minorEastAsia" w:hAnsi="Times New Roman" w:cs="Times New Roman"/>
@@ -11326,19 +11009,9 @@
           <w:szCs w:val="28"/>
           <w:lang w:val="en-US"/>
         </w:rPr>
-        <w:t>expectedValued</w:t>
-      </w:r>
-      <w:r>
-        <w:rPr>
-          <w:rFonts w:ascii="Times New Roman" w:eastAsiaTheme="minorEastAsia" w:hAnsi="Times New Roman" w:cs="Times New Roman"/>
-          <w:sz w:val="28"/>
-          <w:szCs w:val="28"/>
-          <w:lang w:val="en-US"/>
-        </w:rPr>
-        <w:t>Z</w:t>
+        <w:t>expectedValuedZ</w:t>
       </w:r>
       <w:proofErr w:type="spellEnd"/>
-      <w:proofErr w:type="gramEnd"/>
       <w:r>
         <w:rPr>
           <w:rFonts w:ascii="Times New Roman" w:eastAsiaTheme="minorEastAsia" w:hAnsi="Times New Roman" w:cs="Times New Roman"/>
@@ -11368,7 +11041,6 @@
         </w:rPr>
       </w:pPr>
       <w:proofErr w:type="spellStart"/>
-      <w:proofErr w:type="gramStart"/>
       <w:r>
         <w:rPr>
           <w:rFonts w:ascii="Times New Roman" w:eastAsiaTheme="minorEastAsia" w:hAnsi="Times New Roman" w:cs="Times New Roman"/>
@@ -11388,7 +11060,6 @@
         <w:t>dThettha</w:t>
       </w:r>
       <w:proofErr w:type="spellEnd"/>
-      <w:proofErr w:type="gramEnd"/>
       <w:r>
         <w:rPr>
           <w:rFonts w:ascii="Times New Roman" w:eastAsiaTheme="minorEastAsia" w:hAnsi="Times New Roman" w:cs="Times New Roman"/>
@@ -11441,7 +11112,6 @@
         </w:rPr>
       </w:pPr>
       <w:proofErr w:type="spellStart"/>
-      <w:proofErr w:type="gramStart"/>
       <w:r>
         <w:rPr>
           <w:rFonts w:ascii="Times New Roman" w:eastAsiaTheme="minorEastAsia" w:hAnsi="Times New Roman" w:cs="Times New Roman"/>
@@ -11449,37 +11119,9 @@
           <w:szCs w:val="28"/>
           <w:lang w:val="en-US"/>
         </w:rPr>
-        <w:t>sta</w:t>
-      </w:r>
-      <w:r>
-        <w:rPr>
-          <w:rFonts w:ascii="Times New Roman" w:eastAsiaTheme="minorEastAsia" w:hAnsi="Times New Roman" w:cs="Times New Roman"/>
-          <w:sz w:val="28"/>
-          <w:szCs w:val="28"/>
-          <w:lang w:val="en-US"/>
-        </w:rPr>
-        <w:t>ndardD</w:t>
-      </w:r>
-      <w:r>
-        <w:rPr>
-          <w:rFonts w:ascii="Times New Roman" w:eastAsiaTheme="minorEastAsia" w:hAnsi="Times New Roman" w:cs="Times New Roman"/>
-          <w:sz w:val="28"/>
-          <w:szCs w:val="28"/>
-          <w:lang w:val="en-US"/>
-        </w:rPr>
-        <w:t>eviation</w:t>
-      </w:r>
-      <w:r>
-        <w:rPr>
-          <w:rFonts w:ascii="Times New Roman" w:eastAsiaTheme="minorEastAsia" w:hAnsi="Times New Roman" w:cs="Times New Roman"/>
-          <w:sz w:val="28"/>
-          <w:szCs w:val="28"/>
-          <w:lang w:val="en-US"/>
-        </w:rPr>
-        <w:t>dX</w:t>
+        <w:t>standardDeviationdX</w:t>
       </w:r>
       <w:proofErr w:type="spellEnd"/>
-      <w:proofErr w:type="gramEnd"/>
       <w:r>
         <w:rPr>
           <w:rFonts w:ascii="Times New Roman" w:eastAsiaTheme="minorEastAsia" w:hAnsi="Times New Roman" w:cs="Times New Roman"/>
@@ -11504,7 +11146,6 @@
         </w:rPr>
       </w:pPr>
       <w:proofErr w:type="spellStart"/>
-      <w:proofErr w:type="gramStart"/>
       <w:r>
         <w:rPr>
           <w:rFonts w:ascii="Times New Roman" w:eastAsiaTheme="minorEastAsia" w:hAnsi="Times New Roman" w:cs="Times New Roman"/>
@@ -11512,8 +11153,9 @@
           <w:szCs w:val="28"/>
           <w:lang w:val="en-US"/>
         </w:rPr>
-        <w:t>standardDeviationd</w:t>
-      </w:r>
+        <w:t>standardDeviationdZ</w:t>
+      </w:r>
+      <w:proofErr w:type="spellEnd"/>
       <w:r>
         <w:rPr>
           <w:rFonts w:ascii="Times New Roman" w:eastAsiaTheme="minorEastAsia" w:hAnsi="Times New Roman" w:cs="Times New Roman"/>
@@ -11521,27 +11163,7 @@
           <w:szCs w:val="28"/>
           <w:lang w:val="en-US"/>
         </w:rPr>
-        <w:t>Z</w:t>
-      </w:r>
-      <w:proofErr w:type="spellEnd"/>
-      <w:proofErr w:type="gramEnd"/>
-      <w:r>
-        <w:rPr>
-          <w:rFonts w:ascii="Times New Roman" w:eastAsiaTheme="minorEastAsia" w:hAnsi="Times New Roman" w:cs="Times New Roman"/>
-          <w:sz w:val="28"/>
-          <w:szCs w:val="28"/>
-          <w:lang w:val="en-US"/>
-        </w:rPr>
-        <w:t xml:space="preserve"> = </w:t>
-      </w:r>
-      <w:r>
-        <w:rPr>
-          <w:rFonts w:ascii="Times New Roman" w:eastAsiaTheme="minorEastAsia" w:hAnsi="Times New Roman" w:cs="Times New Roman"/>
-          <w:sz w:val="28"/>
-          <w:szCs w:val="28"/>
-          <w:lang w:val="en-US"/>
-        </w:rPr>
-        <w:t>0.0011</w:t>
+        <w:t xml:space="preserve"> = 0.0011</w:t>
       </w:r>
     </w:p>
     <w:p>
@@ -11558,7 +11180,6 @@
         </w:rPr>
       </w:pPr>
       <w:proofErr w:type="spellStart"/>
-      <w:proofErr w:type="gramStart"/>
       <w:r>
         <w:rPr>
           <w:rFonts w:ascii="Times New Roman" w:eastAsiaTheme="minorEastAsia" w:hAnsi="Times New Roman" w:cs="Times New Roman"/>
@@ -11569,7 +11190,6 @@
         <w:t>standardDeviationdThettha</w:t>
       </w:r>
       <w:proofErr w:type="spellEnd"/>
-      <w:proofErr w:type="gramEnd"/>
       <w:r>
         <w:rPr>
           <w:rFonts w:ascii="Times New Roman" w:eastAsiaTheme="minorEastAsia" w:hAnsi="Times New Roman" w:cs="Times New Roman"/>
@@ -11577,16 +11197,7 @@
           <w:szCs w:val="28"/>
           <w:lang w:val="en-US"/>
         </w:rPr>
-        <w:t xml:space="preserve"> = </w:t>
-      </w:r>
-      <w:r>
-        <w:rPr>
-          <w:rFonts w:ascii="Times New Roman" w:eastAsiaTheme="minorEastAsia" w:hAnsi="Times New Roman" w:cs="Times New Roman"/>
-          <w:sz w:val="28"/>
-          <w:szCs w:val="28"/>
-          <w:lang w:val="en-US"/>
-        </w:rPr>
-        <w:t>0.0068</w:t>
+        <w:t xml:space="preserve"> = 0.0068</w:t>
       </w:r>
     </w:p>
     <w:p>
@@ -11607,65 +11218,8 @@
           <w:szCs w:val="28"/>
         </w:rPr>
       </w:pPr>
-      <w:r>
-        <w:rPr>
-          <w:rFonts w:ascii="Times New Roman" w:eastAsiaTheme="minorEastAsia" w:hAnsi="Times New Roman" w:cs="Times New Roman"/>
-          <w:sz w:val="28"/>
-          <w:szCs w:val="28"/>
-        </w:rPr>
-        <w:t>Вывод</w:t>
-      </w:r>
-      <w:r>
-        <w:rPr>
-          <w:rFonts w:ascii="Times New Roman" w:eastAsiaTheme="minorEastAsia" w:hAnsi="Times New Roman" w:cs="Times New Roman"/>
-          <w:sz w:val="28"/>
-          <w:szCs w:val="28"/>
-          <w:lang w:val="en-US"/>
-        </w:rPr>
-        <w:t xml:space="preserve"> </w:t>
-      </w:r>
-      <w:r>
-        <w:rPr>
-          <w:rFonts w:ascii="Times New Roman" w:eastAsiaTheme="minorEastAsia" w:hAnsi="Times New Roman" w:cs="Times New Roman"/>
-          <w:sz w:val="28"/>
-          <w:szCs w:val="28"/>
-        </w:rPr>
-        <w:t>по</w:t>
-      </w:r>
-      <w:r>
-        <w:rPr>
-          <w:rFonts w:ascii="Times New Roman" w:eastAsiaTheme="minorEastAsia" w:hAnsi="Times New Roman" w:cs="Times New Roman"/>
-          <w:sz w:val="28"/>
-          <w:szCs w:val="28"/>
-          <w:lang w:val="en-US"/>
-        </w:rPr>
-        <w:t xml:space="preserve"> </w:t>
-      </w:r>
-      <w:r>
-        <w:rPr>
-          <w:rFonts w:ascii="Times New Roman" w:eastAsiaTheme="minorEastAsia" w:hAnsi="Times New Roman" w:cs="Times New Roman"/>
-          <w:sz w:val="28"/>
-          <w:szCs w:val="28"/>
-        </w:rPr>
-        <w:t>лабораторной</w:t>
-      </w:r>
-      <w:r>
-        <w:rPr>
-          <w:rFonts w:ascii="Times New Roman" w:eastAsiaTheme="minorEastAsia" w:hAnsi="Times New Roman" w:cs="Times New Roman"/>
-          <w:sz w:val="28"/>
-          <w:szCs w:val="28"/>
-          <w:lang w:val="en-US"/>
-        </w:rPr>
-        <w:t xml:space="preserve"> </w:t>
-      </w:r>
-      <w:r>
-        <w:rPr>
-          <w:rFonts w:ascii="Times New Roman" w:eastAsiaTheme="minorEastAsia" w:hAnsi="Times New Roman" w:cs="Times New Roman"/>
-          <w:sz w:val="28"/>
-          <w:szCs w:val="28"/>
-        </w:rPr>
-        <w:t>работе:</w:t>
-      </w:r>
+      <w:bookmarkStart w:id="0" w:name="_GoBack"/>
+      <w:bookmarkEnd w:id="0"/>
     </w:p>
     <w:p>
       <w:pPr>
@@ -11676,8 +11230,6 @@
           <w:lang w:val="en-US"/>
         </w:rPr>
       </w:pPr>
-      <w:bookmarkStart w:id="0" w:name="_GoBack"/>
-      <w:bookmarkEnd w:id="0"/>
     </w:p>
     <w:sectPr>
       <w:pgSz w:w="11906" w:h="16838"/>
@@ -12390,7 +11942,7 @@
 </file>
 
 <file path=customXml/itemProps1.xml><?xml version="1.0" encoding="utf-8"?>
-<ds:datastoreItem xmlns:ds="http://schemas.openxmlformats.org/officeDocument/2006/customXml" ds:itemID="{53B75432-CF6B-48A8-B962-9042882DAF41}">
+<ds:datastoreItem xmlns:ds="http://schemas.openxmlformats.org/officeDocument/2006/customXml" ds:itemID="{B4C8D3E7-3BE2-4A9E-B3B4-2E510961E901}">
   <ds:schemaRefs>
     <ds:schemaRef ds:uri="http://schemas.openxmlformats.org/officeDocument/2006/bibliography"/>
   </ds:schemaRefs>

</xml_diff>